<commit_message>
flagler KA copy edits v1
</commit_message>
<xml_diff>
--- a/FlaglerEdits.docx
+++ b/FlaglerEdits.docx
@@ -1,6 +1,6 @@
 
 <file path=word/document.xml><?xml version="1.0" encoding="utf-8"?>
-<w:document xmlns:wpc="http://schemas.microsoft.com/office/word/2010/wordprocessingCanvas" xmlns:cx="http://schemas.microsoft.com/office/drawing/2014/chartex" xmlns:cx1="http://schemas.microsoft.com/office/drawing/2015/9/8/chartex" xmlns:cx2="http://schemas.microsoft.com/office/drawing/2015/10/21/chartex" xmlns:cx3="http://schemas.microsoft.com/office/drawing/2016/5/9/chartex" xmlns:cx4="http://schemas.microsoft.com/office/drawing/2016/5/10/chartex" xmlns:cx5="http://schemas.microsoft.com/office/drawing/2016/5/11/chartex" xmlns:cx6="http://schemas.microsoft.com/office/drawing/2016/5/12/chartex" xmlns:cx7="http://schemas.microsoft.com/office/drawing/2016/5/13/chartex" xmlns:cx8="http://schemas.microsoft.com/office/drawing/2016/5/14/chartex" xmlns:mc="http://schemas.openxmlformats.org/markup-compatibility/2006" xmlns:aink="http://schemas.microsoft.com/office/drawing/2016/ink" xmlns:am3d="http://schemas.microsoft.com/office/drawing/2017/model3d" xmlns:o="urn:schemas-microsoft-com:office:office" xmlns:r="http://schemas.openxmlformats.org/officeDocument/2006/relationships" xmlns:m="http://schemas.openxmlformats.org/officeDocument/2006/math" xmlns:v="urn:schemas-microsoft-com:vml" xmlns:wp14="http://schemas.microsoft.com/office/word/2010/wordprocessingDrawing" xmlns:wp="http://schemas.openxmlformats.org/drawingml/2006/wordprocessingDrawing" xmlns:w10="urn:schemas-microsoft-com:office:word" xmlns:w="http://schemas.openxmlformats.org/wordprocessingml/2006/main" xmlns:w14="http://schemas.microsoft.com/office/word/2010/wordml" xmlns:w15="http://schemas.microsoft.com/office/word/2012/wordml" xmlns:w16cex="http://schemas.microsoft.com/office/word/2018/wordml/cex" xmlns:w16cid="http://schemas.microsoft.com/office/word/2016/wordml/cid" xmlns:w16="http://schemas.microsoft.com/office/word/2018/wordml" xmlns:w16se="http://schemas.microsoft.com/office/word/2015/wordml/symex" xmlns:wpg="http://schemas.microsoft.com/office/word/2010/wordprocessingGroup" xmlns:wpi="http://schemas.microsoft.com/office/word/2010/wordprocessingInk" xmlns:wne="http://schemas.microsoft.com/office/word/2006/wordml" xmlns:wps="http://schemas.microsoft.com/office/word/2010/wordprocessingShape" mc:Ignorable="w14 w15 w16se w16cid w16 w16cex wp14">
+<w:document xmlns:wpc="http://schemas.microsoft.com/office/word/2010/wordprocessingCanvas" xmlns:cx="http://schemas.microsoft.com/office/drawing/2014/chartex" xmlns:cx1="http://schemas.microsoft.com/office/drawing/2015/9/8/chartex" xmlns:cx2="http://schemas.microsoft.com/office/drawing/2015/10/21/chartex" xmlns:cx3="http://schemas.microsoft.com/office/drawing/2016/5/9/chartex" xmlns:cx4="http://schemas.microsoft.com/office/drawing/2016/5/10/chartex" xmlns:cx5="http://schemas.microsoft.com/office/drawing/2016/5/11/chartex" xmlns:cx6="http://schemas.microsoft.com/office/drawing/2016/5/12/chartex" xmlns:cx7="http://schemas.microsoft.com/office/drawing/2016/5/13/chartex" xmlns:cx8="http://schemas.microsoft.com/office/drawing/2016/5/14/chartex" xmlns:mc="http://schemas.openxmlformats.org/markup-compatibility/2006" xmlns:aink="http://schemas.microsoft.com/office/drawing/2016/ink" xmlns:am3d="http://schemas.microsoft.com/office/drawing/2017/model3d" xmlns:o="urn:schemas-microsoft-com:office:office" xmlns:oel="http://schemas.microsoft.com/office/2019/extlst" xmlns:r="http://schemas.openxmlformats.org/officeDocument/2006/relationships" xmlns:m="http://schemas.openxmlformats.org/officeDocument/2006/math" xmlns:v="urn:schemas-microsoft-com:vml" xmlns:wp14="http://schemas.microsoft.com/office/word/2010/wordprocessingDrawing" xmlns:wp="http://schemas.openxmlformats.org/drawingml/2006/wordprocessingDrawing" xmlns:w10="urn:schemas-microsoft-com:office:word" xmlns:w="http://schemas.openxmlformats.org/wordprocessingml/2006/main" xmlns:w14="http://schemas.microsoft.com/office/word/2010/wordml" xmlns:w15="http://schemas.microsoft.com/office/word/2012/wordml" xmlns:w16cex="http://schemas.microsoft.com/office/word/2018/wordml/cex" xmlns:w16cid="http://schemas.microsoft.com/office/word/2016/wordml/cid" xmlns:w16="http://schemas.microsoft.com/office/word/2018/wordml" xmlns:w16sdtdh="http://schemas.microsoft.com/office/word/2020/wordml/sdtdatahash" xmlns:w16se="http://schemas.microsoft.com/office/word/2015/wordml/symex" xmlns:wpg="http://schemas.microsoft.com/office/word/2010/wordprocessingGroup" xmlns:wpi="http://schemas.microsoft.com/office/word/2010/wordprocessingInk" xmlns:wne="http://schemas.microsoft.com/office/word/2006/wordml" xmlns:wps="http://schemas.microsoft.com/office/word/2010/wordprocessingShape" mc:Ignorable="w14 w15 w16se w16cid w16 w16cex w16sdtdh wp14">
   <w:body>
     <w:p>
       <w:pPr>
@@ -218,29 +218,50 @@
       <w:pPr>
         <w:rPr>
           <w:rFonts w:asciiTheme="minorHAnsi" w:hAnsiTheme="minorHAnsi" w:cstheme="minorHAnsi"/>
-        </w:rPr>
-      </w:pPr>
-      <w:r>
-        <w:rPr>
-          <w:rFonts w:asciiTheme="minorHAnsi" w:hAnsiTheme="minorHAnsi" w:cstheme="minorHAnsi"/>
-        </w:rPr>
-        <w:t xml:space="preserve">Copy edit </w:t>
-      </w:r>
-      <w:r>
-        <w:rPr>
-          <w:rFonts w:asciiTheme="minorHAnsi" w:hAnsiTheme="minorHAnsi" w:cstheme="minorHAnsi"/>
+          <w:strike/>
+        </w:rPr>
+      </w:pPr>
+      <w:r>
+        <w:rPr>
+          <w:rFonts w:asciiTheme="minorHAnsi" w:hAnsiTheme="minorHAnsi" w:cstheme="minorHAnsi"/>
+          <w:strike/>
+        </w:rPr>
+        <w:t xml:space="preserve">Copy </w:t>
+      </w:r>
+      <w:proofErr w:type="gramStart"/>
+      <w:r>
+        <w:rPr>
+          <w:rFonts w:asciiTheme="minorHAnsi" w:hAnsiTheme="minorHAnsi" w:cstheme="minorHAnsi"/>
+          <w:strike/>
+        </w:rPr>
+        <w:t>edit</w:t>
+      </w:r>
+      <w:proofErr w:type="gramEnd"/>
+      <w:r>
+        <w:rPr>
+          <w:rFonts w:asciiTheme="minorHAnsi" w:hAnsiTheme="minorHAnsi" w:cstheme="minorHAnsi"/>
+          <w:strike/>
+        </w:rPr>
+        <w:t xml:space="preserve"> </w:t>
+      </w:r>
+      <w:r>
+        <w:rPr>
+          <w:rFonts w:asciiTheme="minorHAnsi" w:hAnsiTheme="minorHAnsi" w:cstheme="minorHAnsi"/>
+          <w:strike/>
         </w:rPr>
         <w:t>–</w:t>
       </w:r>
       <w:r>
         <w:rPr>
           <w:rFonts w:asciiTheme="minorHAnsi" w:hAnsiTheme="minorHAnsi" w:cstheme="minorHAnsi"/>
+          <w:strike/>
         </w:rPr>
         <w:t xml:space="preserve"> 3</w:t>
       </w:r>
       <w:r>
         <w:rPr>
           <w:rFonts w:asciiTheme="minorHAnsi" w:hAnsiTheme="minorHAnsi" w:cstheme="minorHAnsi"/>
+          <w:strike/>
           <w:vertAlign w:val="superscript"/>
         </w:rPr>
         <w:t>rd</w:t>
@@ -248,6 +269,7 @@
       <w:r>
         <w:rPr>
           <w:rFonts w:asciiTheme="minorHAnsi" w:hAnsiTheme="minorHAnsi" w:cstheme="minorHAnsi"/>
+          <w:strike/>
         </w:rPr>
         <w:t xml:space="preserve"> paragraph, change:</w:t>
       </w:r>
@@ -256,44 +278,41 @@
       <w:pPr>
         <w:rPr>
           <w:rFonts w:asciiTheme="minorHAnsi" w:hAnsiTheme="minorHAnsi" w:cstheme="minorHAnsi"/>
-          <w:color w:val="000000"/>
-          <w:shd w:val="clear" w:color="auto" w:fill="FFFFFF"/>
-        </w:rPr>
-      </w:pPr>
-      <w:r>
-        <w:rPr>
-          <w:rFonts w:asciiTheme="minorHAnsi" w:hAnsiTheme="minorHAnsi" w:cstheme="minorHAnsi"/>
+          <w:strike/>
+          <w:color w:val="000000"/>
+          <w:shd w:val="clear" w:color="auto" w:fill="FFFFFF"/>
+        </w:rPr>
+      </w:pPr>
+      <w:r>
+        <w:rPr>
+          <w:rFonts w:asciiTheme="minorHAnsi" w:hAnsiTheme="minorHAnsi" w:cstheme="minorHAnsi"/>
+          <w:strike/>
         </w:rPr>
         <w:t>“</w:t>
       </w:r>
       <w:r>
         <w:rPr>
           <w:rFonts w:asciiTheme="minorHAnsi" w:hAnsiTheme="minorHAnsi" w:cstheme="minorHAnsi"/>
-          <w:color w:val="000000"/>
-          <w:shd w:val="clear" w:color="auto" w:fill="FFFFFF"/>
-        </w:rPr>
-        <w:t>We’ve got virtual and safe, in-person info sessions and tours set up for you.</w:t>
-      </w:r>
-      <w:r>
-        <w:rPr>
-          <w:rFonts w:asciiTheme="minorHAnsi" w:hAnsiTheme="minorHAnsi" w:cstheme="minorHAnsi"/>
-          <w:color w:val="000000"/>
-          <w:shd w:val="clear" w:color="auto" w:fill="FFFFFF"/>
-        </w:rPr>
-        <w:t>”</w:t>
-      </w:r>
-    </w:p>
-    <w:p>
-      <w:pPr>
-        <w:rPr>
-          <w:rFonts w:asciiTheme="minorHAnsi" w:hAnsiTheme="minorHAnsi" w:cstheme="minorHAnsi"/>
-          <w:color w:val="000000"/>
-          <w:shd w:val="clear" w:color="auto" w:fill="FFFFFF"/>
-        </w:rPr>
-      </w:pPr>
-      <w:r>
-        <w:rPr>
-          <w:rFonts w:asciiTheme="minorHAnsi" w:hAnsiTheme="minorHAnsi" w:cstheme="minorHAnsi"/>
+          <w:strike/>
+          <w:color w:val="000000"/>
+          <w:shd w:val="clear" w:color="auto" w:fill="FFFFFF"/>
+        </w:rPr>
+        <w:t>We’ve got virtual and safe, in-person info sessions and tours set up for you.”</w:t>
+      </w:r>
+    </w:p>
+    <w:p>
+      <w:pPr>
+        <w:rPr>
+          <w:rFonts w:asciiTheme="minorHAnsi" w:hAnsiTheme="minorHAnsi" w:cstheme="minorHAnsi"/>
+          <w:strike/>
+          <w:color w:val="000000"/>
+          <w:shd w:val="clear" w:color="auto" w:fill="FFFFFF"/>
+        </w:rPr>
+      </w:pPr>
+      <w:r>
+        <w:rPr>
+          <w:rFonts w:asciiTheme="minorHAnsi" w:hAnsiTheme="minorHAnsi" w:cstheme="minorHAnsi"/>
+          <w:strike/>
           <w:color w:val="000000"/>
           <w:shd w:val="clear" w:color="auto" w:fill="FFFFFF"/>
         </w:rPr>
@@ -304,49 +323,19 @@
       <w:pPr>
         <w:rPr>
           <w:rFonts w:asciiTheme="minorHAnsi" w:hAnsiTheme="minorHAnsi" w:cstheme="minorHAnsi"/>
-          <w:color w:val="000000"/>
-          <w:shd w:val="clear" w:color="auto" w:fill="FFFFFF"/>
-        </w:rPr>
-      </w:pPr>
-      <w:r>
-        <w:rPr>
-          <w:rFonts w:asciiTheme="minorHAnsi" w:hAnsiTheme="minorHAnsi" w:cstheme="minorHAnsi"/>
-          <w:color w:val="000000"/>
-          <w:shd w:val="clear" w:color="auto" w:fill="FFFFFF"/>
-        </w:rPr>
-        <w:t>“</w:t>
-      </w:r>
-      <w:r>
-        <w:rPr>
-          <w:rFonts w:asciiTheme="minorHAnsi" w:hAnsiTheme="minorHAnsi" w:cstheme="minorHAnsi"/>
-          <w:color w:val="000000"/>
-          <w:shd w:val="clear" w:color="auto" w:fill="FFFFFF"/>
-        </w:rPr>
-        <w:t xml:space="preserve">We’ve got </w:t>
-      </w:r>
-      <w:r>
-        <w:rPr>
-          <w:rFonts w:asciiTheme="minorHAnsi" w:hAnsiTheme="minorHAnsi" w:cstheme="minorHAnsi"/>
-          <w:color w:val="000000"/>
-          <w:shd w:val="clear" w:color="auto" w:fill="FFFFFF"/>
-        </w:rPr>
-        <w:t xml:space="preserve">in-person and virtual </w:t>
-      </w:r>
-      <w:r>
-        <w:rPr>
-          <w:rFonts w:asciiTheme="minorHAnsi" w:hAnsiTheme="minorHAnsi" w:cstheme="minorHAnsi"/>
-          <w:color w:val="000000"/>
-          <w:shd w:val="clear" w:color="auto" w:fill="FFFFFF"/>
-        </w:rPr>
-        <w:t>info sessions and tours set up for you.</w:t>
-      </w:r>
-      <w:r>
-        <w:rPr>
-          <w:rFonts w:asciiTheme="minorHAnsi" w:hAnsiTheme="minorHAnsi" w:cstheme="minorHAnsi"/>
-          <w:color w:val="000000"/>
-          <w:shd w:val="clear" w:color="auto" w:fill="FFFFFF"/>
-        </w:rPr>
-        <w:t>”</w:t>
+          <w:strike/>
+          <w:color w:val="000000"/>
+          <w:shd w:val="clear" w:color="auto" w:fill="FFFFFF"/>
+        </w:rPr>
+      </w:pPr>
+      <w:r>
+        <w:rPr>
+          <w:rFonts w:asciiTheme="minorHAnsi" w:hAnsiTheme="minorHAnsi" w:cstheme="minorHAnsi"/>
+          <w:strike/>
+          <w:color w:val="000000"/>
+          <w:shd w:val="clear" w:color="auto" w:fill="FFFFFF"/>
+        </w:rPr>
+        <w:t>“We’ve got in-person and virtual info sessions and tours set up for you.”</w:t>
       </w:r>
     </w:p>
     <w:p>
@@ -462,75 +451,77 @@
         <w:rPr>
           <w:rFonts w:asciiTheme="minorHAnsi" w:hAnsiTheme="minorHAnsi" w:cstheme="minorHAnsi"/>
         </w:rPr>
-        <w:t xml:space="preserve">Copy edit </w:t>
-      </w:r>
-      <w:r>
-        <w:rPr>
-          <w:rFonts w:asciiTheme="minorHAnsi" w:hAnsiTheme="minorHAnsi" w:cstheme="minorHAnsi"/>
-        </w:rPr>
-        <w:t>–</w:t>
-      </w:r>
-      <w:r>
-        <w:rPr>
-          <w:rFonts w:asciiTheme="minorHAnsi" w:hAnsiTheme="minorHAnsi" w:cstheme="minorHAnsi"/>
-        </w:rPr>
-        <w:t xml:space="preserve"> </w:t>
-      </w:r>
-      <w:r>
-        <w:rPr>
-          <w:rFonts w:asciiTheme="minorHAnsi" w:hAnsiTheme="minorHAnsi" w:cstheme="minorHAnsi"/>
-        </w:rPr>
-        <w:t>2nd</w:t>
-      </w:r>
-      <w:r>
-        <w:rPr>
-          <w:rFonts w:asciiTheme="minorHAnsi" w:hAnsiTheme="minorHAnsi" w:cstheme="minorHAnsi"/>
-        </w:rPr>
-        <w:t xml:space="preserve"> paragraph, change:</w:t>
-      </w:r>
-    </w:p>
-    <w:p>
-      <w:pPr>
-        <w:rPr>
-          <w:rFonts w:asciiTheme="minorHAnsi" w:hAnsiTheme="minorHAnsi" w:cstheme="minorHAnsi"/>
-        </w:rPr>
-      </w:pPr>
-      <w:r>
-        <w:rPr>
-          <w:rFonts w:asciiTheme="minorHAnsi" w:hAnsiTheme="minorHAnsi" w:cstheme="minorHAnsi"/>
-          <w:color w:val="000000"/>
-          <w:shd w:val="clear" w:color="auto" w:fill="FFFFFF"/>
-        </w:rPr>
-        <w:t>“</w:t>
-      </w:r>
-      <w:r>
-        <w:rPr>
-          <w:rFonts w:asciiTheme="minorHAnsi" w:hAnsiTheme="minorHAnsi" w:cstheme="minorHAnsi"/>
-          <w:color w:val="000000"/>
-          <w:shd w:val="clear" w:color="auto" w:fill="FFFFFF"/>
-        </w:rPr>
-        <w:t>(Schedule a virtual or safe, in-person info session today!)</w:t>
-      </w:r>
-      <w:r>
-        <w:rPr>
-          <w:rFonts w:asciiTheme="minorHAnsi" w:hAnsiTheme="minorHAnsi" w:cstheme="minorHAnsi"/>
-          <w:color w:val="000000"/>
-          <w:shd w:val="clear" w:color="auto" w:fill="FFFFFF"/>
-        </w:rPr>
-        <w:t>”</w:t>
-      </w:r>
-    </w:p>
-    <w:p>
-      <w:pPr>
-        <w:rPr>
-          <w:rFonts w:asciiTheme="minorHAnsi" w:hAnsiTheme="minorHAnsi" w:cstheme="minorHAnsi"/>
-          <w:color w:val="000000"/>
-          <w:shd w:val="clear" w:color="auto" w:fill="FFFFFF"/>
-        </w:rPr>
-      </w:pPr>
-      <w:r>
-        <w:rPr>
-          <w:rFonts w:asciiTheme="minorHAnsi" w:hAnsiTheme="minorHAnsi" w:cstheme="minorHAnsi"/>
+        <w:t>Link</w:t>
+      </w:r>
+    </w:p>
+    <w:p>
+      <w:pPr>
+        <w:rPr>
+          <w:rFonts w:asciiTheme="minorHAnsi" w:hAnsiTheme="minorHAnsi" w:cstheme="minorHAnsi"/>
+        </w:rPr>
+      </w:pPr>
+    </w:p>
+    <w:p>
+      <w:pPr>
+        <w:rPr>
+          <w:rFonts w:asciiTheme="minorHAnsi" w:hAnsiTheme="minorHAnsi" w:cstheme="minorHAnsi"/>
+          <w:strike/>
+        </w:rPr>
+      </w:pPr>
+      <w:r>
+        <w:rPr>
+          <w:rFonts w:asciiTheme="minorHAnsi" w:hAnsiTheme="minorHAnsi" w:cstheme="minorHAnsi"/>
+          <w:strike/>
+        </w:rPr>
+        <w:t xml:space="preserve">Copy </w:t>
+      </w:r>
+      <w:proofErr w:type="gramStart"/>
+      <w:r>
+        <w:rPr>
+          <w:rFonts w:asciiTheme="minorHAnsi" w:hAnsiTheme="minorHAnsi" w:cstheme="minorHAnsi"/>
+          <w:strike/>
+        </w:rPr>
+        <w:t>edit</w:t>
+      </w:r>
+      <w:proofErr w:type="gramEnd"/>
+      <w:r>
+        <w:rPr>
+          <w:rFonts w:asciiTheme="minorHAnsi" w:hAnsiTheme="minorHAnsi" w:cstheme="minorHAnsi"/>
+          <w:strike/>
+        </w:rPr>
+        <w:t xml:space="preserve"> – 2nd paragraph, change:</w:t>
+      </w:r>
+    </w:p>
+    <w:p>
+      <w:pPr>
+        <w:rPr>
+          <w:rFonts w:asciiTheme="minorHAnsi" w:hAnsiTheme="minorHAnsi" w:cstheme="minorHAnsi"/>
+          <w:strike/>
+        </w:rPr>
+      </w:pPr>
+      <w:r>
+        <w:rPr>
+          <w:rFonts w:asciiTheme="minorHAnsi" w:hAnsiTheme="minorHAnsi" w:cstheme="minorHAnsi"/>
+          <w:strike/>
+          <w:color w:val="000000"/>
+          <w:shd w:val="clear" w:color="auto" w:fill="FFFFFF"/>
+        </w:rPr>
+        <w:t>“(Schedule a virtual or safe, in-person info session today!)”</w:t>
+      </w:r>
+    </w:p>
+    <w:p>
+      <w:pPr>
+        <w:rPr>
+          <w:rFonts w:asciiTheme="minorHAnsi" w:hAnsiTheme="minorHAnsi" w:cstheme="minorHAnsi"/>
+          <w:strike/>
+          <w:color w:val="000000"/>
+          <w:shd w:val="clear" w:color="auto" w:fill="FFFFFF"/>
+        </w:rPr>
+      </w:pPr>
+      <w:r>
+        <w:rPr>
+          <w:rFonts w:asciiTheme="minorHAnsi" w:hAnsiTheme="minorHAnsi" w:cstheme="minorHAnsi"/>
+          <w:strike/>
           <w:color w:val="000000"/>
           <w:shd w:val="clear" w:color="auto" w:fill="FFFFFF"/>
         </w:rPr>
@@ -541,73 +532,49 @@
       <w:pPr>
         <w:rPr>
           <w:rFonts w:asciiTheme="minorHAnsi" w:hAnsiTheme="minorHAnsi" w:cstheme="minorHAnsi"/>
-          <w:color w:val="000000"/>
-          <w:shd w:val="clear" w:color="auto" w:fill="FFFFFF"/>
-        </w:rPr>
-      </w:pPr>
-      <w:r>
-        <w:rPr>
-          <w:rFonts w:asciiTheme="minorHAnsi" w:hAnsiTheme="minorHAnsi" w:cstheme="minorHAnsi"/>
-          <w:color w:val="000000"/>
-          <w:shd w:val="clear" w:color="auto" w:fill="FFFFFF"/>
-        </w:rPr>
-        <w:t>“(Schedule a</w:t>
-      </w:r>
-      <w:r>
-        <w:rPr>
-          <w:rFonts w:asciiTheme="minorHAnsi" w:hAnsiTheme="minorHAnsi" w:cstheme="minorHAnsi"/>
-          <w:color w:val="000000"/>
-          <w:shd w:val="clear" w:color="auto" w:fill="FFFFFF"/>
-        </w:rPr>
-        <w:t>n in-person or</w:t>
-      </w:r>
-      <w:r>
-        <w:rPr>
-          <w:rFonts w:asciiTheme="minorHAnsi" w:hAnsiTheme="minorHAnsi" w:cstheme="minorHAnsi"/>
-          <w:color w:val="000000"/>
-          <w:shd w:val="clear" w:color="auto" w:fill="FFFFFF"/>
-        </w:rPr>
-        <w:t xml:space="preserve"> virtual info session today!)”</w:t>
-      </w:r>
-    </w:p>
-    <w:p>
-      <w:pPr>
-        <w:rPr>
-          <w:rFonts w:asciiTheme="minorHAnsi" w:hAnsiTheme="minorHAnsi" w:cstheme="minorHAnsi"/>
-          <w:color w:val="000000"/>
-          <w:shd w:val="clear" w:color="auto" w:fill="FFFFFF"/>
-        </w:rPr>
-      </w:pPr>
-    </w:p>
-    <w:p>
-      <w:pPr>
-        <w:rPr>
-          <w:rFonts w:asciiTheme="minorHAnsi" w:hAnsiTheme="minorHAnsi" w:cstheme="minorHAnsi"/>
-          <w:b/>
-          <w:bCs/>
-          <w:color w:val="000000"/>
-          <w:shd w:val="clear" w:color="auto" w:fill="FFFFFF"/>
-        </w:rPr>
-      </w:pPr>
-      <w:r>
-        <w:rPr>
-          <w:rFonts w:asciiTheme="minorHAnsi" w:hAnsiTheme="minorHAnsi" w:cstheme="minorHAnsi"/>
-          <w:b/>
-          <w:bCs/>
-          <w:color w:val="000000"/>
-          <w:shd w:val="clear" w:color="auto" w:fill="FFFFFF"/>
-        </w:rPr>
-        <w:t>E</w:t>
-      </w:r>
-      <w:r>
-        <w:rPr>
-          <w:rFonts w:asciiTheme="minorHAnsi" w:hAnsiTheme="minorHAnsi" w:cstheme="minorHAnsi"/>
-          <w:b/>
-          <w:bCs/>
-          <w:color w:val="000000"/>
-          <w:shd w:val="clear" w:color="auto" w:fill="FFFFFF"/>
-        </w:rPr>
-        <w:t>4</w:t>
+          <w:strike/>
+          <w:color w:val="000000"/>
+          <w:shd w:val="clear" w:color="auto" w:fill="FFFFFF"/>
+        </w:rPr>
+      </w:pPr>
+      <w:r>
+        <w:rPr>
+          <w:rFonts w:asciiTheme="minorHAnsi" w:hAnsiTheme="minorHAnsi" w:cstheme="minorHAnsi"/>
+          <w:strike/>
+          <w:color w:val="000000"/>
+          <w:shd w:val="clear" w:color="auto" w:fill="FFFFFF"/>
+        </w:rPr>
+        <w:t>“(Schedule an in-person or virtual info session today!)”</w:t>
+      </w:r>
+    </w:p>
+    <w:p>
+      <w:pPr>
+        <w:rPr>
+          <w:rFonts w:asciiTheme="minorHAnsi" w:hAnsiTheme="minorHAnsi" w:cstheme="minorHAnsi"/>
+          <w:color w:val="000000"/>
+          <w:shd w:val="clear" w:color="auto" w:fill="FFFFFF"/>
+        </w:rPr>
+      </w:pPr>
+    </w:p>
+    <w:p>
+      <w:pPr>
+        <w:rPr>
+          <w:rFonts w:asciiTheme="minorHAnsi" w:hAnsiTheme="minorHAnsi" w:cstheme="minorHAnsi"/>
+          <w:b/>
+          <w:bCs/>
+          <w:color w:val="000000"/>
+          <w:shd w:val="clear" w:color="auto" w:fill="FFFFFF"/>
+        </w:rPr>
+      </w:pPr>
+      <w:r>
+        <w:rPr>
+          <w:rFonts w:asciiTheme="minorHAnsi" w:hAnsiTheme="minorHAnsi" w:cstheme="minorHAnsi"/>
+          <w:b/>
+          <w:bCs/>
+          <w:color w:val="000000"/>
+          <w:shd w:val="clear" w:color="auto" w:fill="FFFFFF"/>
+        </w:rPr>
+        <w:t>E4</w:t>
       </w:r>
     </w:p>
     <w:p>
@@ -674,41 +641,54 @@
       <w:pPr>
         <w:rPr>
           <w:rFonts w:asciiTheme="minorHAnsi" w:hAnsiTheme="minorHAnsi" w:cstheme="minorHAnsi"/>
-        </w:rPr>
-      </w:pPr>
-      <w:r>
-        <w:rPr>
-          <w:rFonts w:asciiTheme="minorHAnsi" w:hAnsiTheme="minorHAnsi" w:cstheme="minorHAnsi"/>
-        </w:rPr>
-        <w:t>Copy edit – 2nd paragraph, change:</w:t>
-      </w:r>
-    </w:p>
-    <w:p>
-      <w:pPr>
-        <w:rPr>
-          <w:rFonts w:asciiTheme="minorHAnsi" w:hAnsiTheme="minorHAnsi" w:cstheme="minorHAnsi"/>
-        </w:rPr>
-      </w:pPr>
-      <w:r>
-        <w:rPr>
-          <w:rFonts w:asciiTheme="minorHAnsi" w:hAnsiTheme="minorHAnsi" w:cstheme="minorHAnsi"/>
-          <w:color w:val="000000"/>
-          <w:shd w:val="clear" w:color="auto" w:fill="FFFFFF"/>
-        </w:rPr>
-        <w:t>“</w:t>
-      </w:r>
-      <w:r>
-        <w:rPr>
-          <w:rFonts w:asciiTheme="minorHAnsi" w:hAnsiTheme="minorHAnsi" w:cstheme="minorHAnsi"/>
-          <w:color w:val="000000"/>
-          <w:shd w:val="clear" w:color="auto" w:fill="FFFFFF"/>
-        </w:rPr>
-        <w:t>We</w:t>
+          <w:strike/>
+        </w:rPr>
+      </w:pPr>
+      <w:r>
+        <w:rPr>
+          <w:rFonts w:asciiTheme="minorHAnsi" w:hAnsiTheme="minorHAnsi" w:cstheme="minorHAnsi"/>
+          <w:strike/>
+        </w:rPr>
+        <w:t xml:space="preserve">Copy </w:t>
+      </w:r>
+      <w:proofErr w:type="gramStart"/>
+      <w:r>
+        <w:rPr>
+          <w:rFonts w:asciiTheme="minorHAnsi" w:hAnsiTheme="minorHAnsi" w:cstheme="minorHAnsi"/>
+          <w:strike/>
+        </w:rPr>
+        <w:t>edit</w:t>
+      </w:r>
+      <w:proofErr w:type="gramEnd"/>
+      <w:r>
+        <w:rPr>
+          <w:rFonts w:asciiTheme="minorHAnsi" w:hAnsiTheme="minorHAnsi" w:cstheme="minorHAnsi"/>
+          <w:strike/>
+        </w:rPr>
+        <w:t xml:space="preserve"> – 2nd paragraph, change:</w:t>
+      </w:r>
+    </w:p>
+    <w:p>
+      <w:pPr>
+        <w:rPr>
+          <w:rFonts w:asciiTheme="minorHAnsi" w:hAnsiTheme="minorHAnsi" w:cstheme="minorHAnsi"/>
+          <w:strike/>
+        </w:rPr>
+      </w:pPr>
+      <w:r>
+        <w:rPr>
+          <w:rFonts w:asciiTheme="minorHAnsi" w:hAnsiTheme="minorHAnsi" w:cstheme="minorHAnsi"/>
+          <w:strike/>
+          <w:color w:val="000000"/>
+          <w:shd w:val="clear" w:color="auto" w:fill="FFFFFF"/>
+        </w:rPr>
+        <w:t>“We</w:t>
       </w:r>
       <w:r>
         <w:rPr>
           <w:rStyle w:val="apos"/>
           <w:rFonts w:asciiTheme="minorHAnsi" w:hAnsiTheme="minorHAnsi" w:cstheme="minorHAnsi"/>
+          <w:strike/>
           <w:color w:val="000000"/>
           <w:shd w:val="clear" w:color="auto" w:fill="FFFFFF"/>
         </w:rPr>
@@ -717,31 +697,26 @@
       <w:r>
         <w:rPr>
           <w:rFonts w:asciiTheme="minorHAnsi" w:hAnsiTheme="minorHAnsi" w:cstheme="minorHAnsi"/>
-          <w:color w:val="000000"/>
-          <w:shd w:val="clear" w:color="auto" w:fill="FFFFFF"/>
-        </w:rPr>
-        <w:t>ve got virtual and safe, in-person info sessions and tours set up for you.</w:t>
-      </w:r>
-      <w:r>
-        <w:rPr>
-          <w:rFonts w:asciiTheme="minorHAnsi" w:hAnsiTheme="minorHAnsi" w:cstheme="minorHAnsi"/>
-          <w:color w:val="000000"/>
-          <w:shd w:val="clear" w:color="auto" w:fill="FFFFFF"/>
-        </w:rPr>
-        <w:t>”</w:t>
-      </w:r>
-    </w:p>
-    <w:p>
-      <w:pPr>
-        <w:rPr>
-          <w:rFonts w:asciiTheme="minorHAnsi" w:hAnsiTheme="minorHAnsi" w:cstheme="minorHAnsi"/>
-          <w:color w:val="000000"/>
-          <w:shd w:val="clear" w:color="auto" w:fill="FFFFFF"/>
-        </w:rPr>
-      </w:pPr>
-      <w:r>
-        <w:rPr>
-          <w:rFonts w:asciiTheme="minorHAnsi" w:hAnsiTheme="minorHAnsi" w:cstheme="minorHAnsi"/>
+          <w:strike/>
+          <w:color w:val="000000"/>
+          <w:shd w:val="clear" w:color="auto" w:fill="FFFFFF"/>
+        </w:rPr>
+        <w:t>ve got virtual and safe, in-person info sessions and tours set up for you.”</w:t>
+      </w:r>
+    </w:p>
+    <w:p>
+      <w:pPr>
+        <w:rPr>
+          <w:rFonts w:asciiTheme="minorHAnsi" w:hAnsiTheme="minorHAnsi" w:cstheme="minorHAnsi"/>
+          <w:strike/>
+          <w:color w:val="000000"/>
+          <w:shd w:val="clear" w:color="auto" w:fill="FFFFFF"/>
+        </w:rPr>
+      </w:pPr>
+      <w:r>
+        <w:rPr>
+          <w:rFonts w:asciiTheme="minorHAnsi" w:hAnsiTheme="minorHAnsi" w:cstheme="minorHAnsi"/>
+          <w:strike/>
           <w:color w:val="000000"/>
           <w:shd w:val="clear" w:color="auto" w:fill="FFFFFF"/>
         </w:rPr>
@@ -752,13 +727,15 @@
       <w:pPr>
         <w:rPr>
           <w:rFonts w:asciiTheme="minorHAnsi" w:hAnsiTheme="minorHAnsi" w:cstheme="minorHAnsi"/>
-          <w:color w:val="000000"/>
-          <w:shd w:val="clear" w:color="auto" w:fill="FFFFFF"/>
-        </w:rPr>
-      </w:pPr>
-      <w:r>
-        <w:rPr>
-          <w:rFonts w:asciiTheme="minorHAnsi" w:hAnsiTheme="minorHAnsi" w:cstheme="minorHAnsi"/>
+          <w:strike/>
+          <w:color w:val="000000"/>
+          <w:shd w:val="clear" w:color="auto" w:fill="FFFFFF"/>
+        </w:rPr>
+      </w:pPr>
+      <w:r>
+        <w:rPr>
+          <w:rFonts w:asciiTheme="minorHAnsi" w:hAnsiTheme="minorHAnsi" w:cstheme="minorHAnsi"/>
+          <w:strike/>
           <w:color w:val="000000"/>
           <w:shd w:val="clear" w:color="auto" w:fill="FFFFFF"/>
         </w:rPr>
@@ -768,6 +745,7 @@
         <w:rPr>
           <w:rStyle w:val="apos"/>
           <w:rFonts w:asciiTheme="minorHAnsi" w:hAnsiTheme="minorHAnsi" w:cstheme="minorHAnsi"/>
+          <w:strike/>
           <w:color w:val="000000"/>
           <w:shd w:val="clear" w:color="auto" w:fill="FFFFFF"/>
         </w:rPr>
@@ -776,60 +754,37 @@
       <w:r>
         <w:rPr>
           <w:rFonts w:asciiTheme="minorHAnsi" w:hAnsiTheme="minorHAnsi" w:cstheme="minorHAnsi"/>
-          <w:color w:val="000000"/>
-          <w:shd w:val="clear" w:color="auto" w:fill="FFFFFF"/>
-        </w:rPr>
-        <w:t>ve got in-person info sessions and tours set up for you.</w:t>
-      </w:r>
-      <w:r>
-        <w:rPr>
-          <w:rFonts w:asciiTheme="minorHAnsi" w:hAnsiTheme="minorHAnsi" w:cstheme="minorHAnsi"/>
-          <w:color w:val="000000"/>
-          <w:shd w:val="clear" w:color="auto" w:fill="FFFFFF"/>
-        </w:rPr>
-        <w:t xml:space="preserve"> Virtual options, too.</w:t>
-      </w:r>
-      <w:r>
-        <w:rPr>
-          <w:rFonts w:asciiTheme="minorHAnsi" w:hAnsiTheme="minorHAnsi" w:cstheme="minorHAnsi"/>
-          <w:color w:val="000000"/>
-          <w:shd w:val="clear" w:color="auto" w:fill="FFFFFF"/>
-        </w:rPr>
-        <w:t>”</w:t>
-      </w:r>
-    </w:p>
-    <w:p>
-      <w:pPr>
-        <w:rPr>
-          <w:rFonts w:asciiTheme="minorHAnsi" w:hAnsiTheme="minorHAnsi" w:cstheme="minorHAnsi"/>
-          <w:color w:val="000000"/>
-          <w:shd w:val="clear" w:color="auto" w:fill="FFFFFF"/>
-        </w:rPr>
-      </w:pPr>
-    </w:p>
-    <w:p>
-      <w:pPr>
-        <w:rPr>
-          <w:rFonts w:asciiTheme="minorHAnsi" w:hAnsiTheme="minorHAnsi" w:cstheme="minorHAnsi"/>
-          <w:b/>
-          <w:bCs/>
-        </w:rPr>
-      </w:pPr>
-      <w:r>
-        <w:rPr>
-          <w:rFonts w:asciiTheme="minorHAnsi" w:hAnsiTheme="minorHAnsi" w:cstheme="minorHAnsi"/>
-          <w:b/>
-          <w:bCs/>
-        </w:rPr>
-        <w:t>E</w:t>
-      </w:r>
-      <w:r>
-        <w:rPr>
-          <w:rFonts w:asciiTheme="minorHAnsi" w:hAnsiTheme="minorHAnsi" w:cstheme="minorHAnsi"/>
-          <w:b/>
-          <w:bCs/>
-        </w:rPr>
-        <w:t>5(1)</w:t>
+          <w:strike/>
+          <w:color w:val="000000"/>
+          <w:shd w:val="clear" w:color="auto" w:fill="FFFFFF"/>
+        </w:rPr>
+        <w:t>ve got in-person info sessions and tours set up for you. Virtual options, too.”</w:t>
+      </w:r>
+    </w:p>
+    <w:p>
+      <w:pPr>
+        <w:rPr>
+          <w:rFonts w:asciiTheme="minorHAnsi" w:hAnsiTheme="minorHAnsi" w:cstheme="minorHAnsi"/>
+          <w:color w:val="000000"/>
+          <w:shd w:val="clear" w:color="auto" w:fill="FFFFFF"/>
+        </w:rPr>
+      </w:pPr>
+    </w:p>
+    <w:p>
+      <w:pPr>
+        <w:rPr>
+          <w:rFonts w:asciiTheme="minorHAnsi" w:hAnsiTheme="minorHAnsi" w:cstheme="minorHAnsi"/>
+          <w:b/>
+          <w:bCs/>
+        </w:rPr>
+      </w:pPr>
+      <w:r>
+        <w:rPr>
+          <w:rFonts w:asciiTheme="minorHAnsi" w:hAnsiTheme="minorHAnsi" w:cstheme="minorHAnsi"/>
+          <w:b/>
+          <w:bCs/>
+        </w:rPr>
+        <w:t>E5(1)</w:t>
       </w:r>
     </w:p>
     <w:p>
@@ -873,6 +828,7 @@
           <w:rFonts w:asciiTheme="minorHAnsi" w:hAnsiTheme="minorHAnsi" w:cstheme="minorHAnsi"/>
           <w:highlight w:val="green"/>
         </w:rPr>
+        <w:lastRenderedPageBreak/>
         <w:t xml:space="preserve">Still can’t get the links to work (in terms of opening the </w:t>
       </w:r>
       <w:proofErr w:type="gramStart"/>
@@ -915,15 +871,7 @@
           <w:b/>
           <w:bCs/>
         </w:rPr>
-        <w:t>E</w:t>
-      </w:r>
-      <w:r>
-        <w:rPr>
-          <w:rFonts w:asciiTheme="minorHAnsi" w:hAnsiTheme="minorHAnsi" w:cstheme="minorHAnsi"/>
-          <w:b/>
-          <w:bCs/>
-        </w:rPr>
-        <w:t>6(2)</w:t>
+        <w:t>E6(2)</w:t>
       </w:r>
     </w:p>
     <w:p>
@@ -990,17 +938,36 @@
       <w:pPr>
         <w:rPr>
           <w:rFonts w:asciiTheme="minorHAnsi" w:hAnsiTheme="minorHAnsi" w:cstheme="minorHAnsi"/>
-        </w:rPr>
-      </w:pPr>
-      <w:r>
-        <w:rPr>
-          <w:rFonts w:asciiTheme="minorHAnsi" w:hAnsiTheme="minorHAnsi" w:cstheme="minorHAnsi"/>
-        </w:rPr>
-        <w:t>Copy edit - 3</w:t>
-      </w:r>
-      <w:r>
-        <w:rPr>
-          <w:rFonts w:asciiTheme="minorHAnsi" w:hAnsiTheme="minorHAnsi" w:cstheme="minorHAnsi"/>
+          <w:strike/>
+        </w:rPr>
+      </w:pPr>
+      <w:r>
+        <w:rPr>
+          <w:rFonts w:asciiTheme="minorHAnsi" w:hAnsiTheme="minorHAnsi" w:cstheme="minorHAnsi"/>
+          <w:strike/>
+        </w:rPr>
+        <w:t xml:space="preserve">Copy </w:t>
+      </w:r>
+      <w:proofErr w:type="gramStart"/>
+      <w:r>
+        <w:rPr>
+          <w:rFonts w:asciiTheme="minorHAnsi" w:hAnsiTheme="minorHAnsi" w:cstheme="minorHAnsi"/>
+          <w:strike/>
+        </w:rPr>
+        <w:t>edit</w:t>
+      </w:r>
+      <w:proofErr w:type="gramEnd"/>
+      <w:r>
+        <w:rPr>
+          <w:rFonts w:asciiTheme="minorHAnsi" w:hAnsiTheme="minorHAnsi" w:cstheme="minorHAnsi"/>
+          <w:strike/>
+        </w:rPr>
+        <w:t xml:space="preserve"> - 3</w:t>
+      </w:r>
+      <w:r>
+        <w:rPr>
+          <w:rFonts w:asciiTheme="minorHAnsi" w:hAnsiTheme="minorHAnsi" w:cstheme="minorHAnsi"/>
+          <w:strike/>
           <w:vertAlign w:val="superscript"/>
         </w:rPr>
         <w:t>rd</w:t>
@@ -1008,6 +975,7 @@
       <w:r>
         <w:rPr>
           <w:rFonts w:asciiTheme="minorHAnsi" w:hAnsiTheme="minorHAnsi" w:cstheme="minorHAnsi"/>
+          <w:strike/>
         </w:rPr>
         <w:t xml:space="preserve"> paragraph, change:</w:t>
       </w:r>
@@ -1016,19 +984,22 @@
       <w:pPr>
         <w:rPr>
           <w:rFonts w:asciiTheme="minorHAnsi" w:hAnsiTheme="minorHAnsi" w:cstheme="minorHAnsi"/>
-          <w:color w:val="000000"/>
-          <w:shd w:val="clear" w:color="auto" w:fill="FFFFFF"/>
-        </w:rPr>
-      </w:pPr>
-      <w:r>
-        <w:rPr>
-          <w:rFonts w:asciiTheme="minorHAnsi" w:hAnsiTheme="minorHAnsi" w:cstheme="minorHAnsi"/>
+          <w:strike/>
+          <w:color w:val="000000"/>
+          <w:shd w:val="clear" w:color="auto" w:fill="FFFFFF"/>
+        </w:rPr>
+      </w:pPr>
+      <w:r>
+        <w:rPr>
+          <w:rFonts w:asciiTheme="minorHAnsi" w:hAnsiTheme="minorHAnsi" w:cstheme="minorHAnsi"/>
+          <w:strike/>
         </w:rPr>
         <w:t>“</w:t>
       </w:r>
       <w:r>
         <w:rPr>
           <w:rFonts w:asciiTheme="minorHAnsi" w:hAnsiTheme="minorHAnsi" w:cstheme="minorHAnsi"/>
+          <w:strike/>
           <w:color w:val="000000"/>
           <w:shd w:val="clear" w:color="auto" w:fill="FFFFFF"/>
         </w:rPr>
@@ -1039,13 +1010,15 @@
       <w:pPr>
         <w:rPr>
           <w:rFonts w:asciiTheme="minorHAnsi" w:hAnsiTheme="minorHAnsi" w:cstheme="minorHAnsi"/>
-          <w:color w:val="000000"/>
-          <w:shd w:val="clear" w:color="auto" w:fill="FFFFFF"/>
-        </w:rPr>
-      </w:pPr>
-      <w:r>
-        <w:rPr>
-          <w:rFonts w:asciiTheme="minorHAnsi" w:hAnsiTheme="minorHAnsi" w:cstheme="minorHAnsi"/>
+          <w:strike/>
+          <w:color w:val="000000"/>
+          <w:shd w:val="clear" w:color="auto" w:fill="FFFFFF"/>
+        </w:rPr>
+      </w:pPr>
+      <w:r>
+        <w:rPr>
+          <w:rFonts w:asciiTheme="minorHAnsi" w:hAnsiTheme="minorHAnsi" w:cstheme="minorHAnsi"/>
+          <w:strike/>
           <w:color w:val="000000"/>
           <w:shd w:val="clear" w:color="auto" w:fill="FFFFFF"/>
         </w:rPr>
@@ -1056,13 +1029,15 @@
       <w:pPr>
         <w:rPr>
           <w:rFonts w:asciiTheme="minorHAnsi" w:hAnsiTheme="minorHAnsi" w:cstheme="minorHAnsi"/>
-          <w:color w:val="000000"/>
-          <w:shd w:val="clear" w:color="auto" w:fill="FFFFFF"/>
-        </w:rPr>
-      </w:pPr>
-      <w:r>
-        <w:rPr>
-          <w:rFonts w:asciiTheme="minorHAnsi" w:hAnsiTheme="minorHAnsi" w:cstheme="minorHAnsi"/>
+          <w:strike/>
+          <w:color w:val="000000"/>
+          <w:shd w:val="clear" w:color="auto" w:fill="FFFFFF"/>
+        </w:rPr>
+      </w:pPr>
+      <w:r>
+        <w:rPr>
+          <w:rFonts w:asciiTheme="minorHAnsi" w:hAnsiTheme="minorHAnsi" w:cstheme="minorHAnsi"/>
+          <w:strike/>
           <w:color w:val="000000"/>
           <w:shd w:val="clear" w:color="auto" w:fill="FFFFFF"/>
         </w:rPr>
@@ -1096,17 +1071,7 @@
           <w:color w:val="000000"/>
           <w:shd w:val="clear" w:color="auto" w:fill="FFFFFF"/>
         </w:rPr>
-        <w:t>E</w:t>
-      </w:r>
-      <w:r>
-        <w:rPr>
-          <w:rFonts w:asciiTheme="minorHAnsi" w:hAnsiTheme="minorHAnsi" w:cstheme="minorHAnsi"/>
-          <w:b/>
-          <w:bCs/>
-          <w:color w:val="000000"/>
-          <w:shd w:val="clear" w:color="auto" w:fill="FFFFFF"/>
-        </w:rPr>
-        <w:t>7(3)</w:t>
+        <w:t>E7(3)</w:t>
       </w:r>
     </w:p>
     <w:p>
@@ -1186,24 +1151,44 @@
       <w:pPr>
         <w:rPr>
           <w:rFonts w:asciiTheme="minorHAnsi" w:hAnsiTheme="minorHAnsi" w:cstheme="minorHAnsi"/>
-        </w:rPr>
-      </w:pPr>
-      <w:r>
-        <w:rPr>
-          <w:rFonts w:asciiTheme="minorHAnsi" w:hAnsiTheme="minorHAnsi" w:cstheme="minorHAnsi"/>
-        </w:rPr>
-        <w:t>Copy edit – 2nd paragraph, change:</w:t>
-      </w:r>
-    </w:p>
-    <w:p>
-      <w:pPr>
-        <w:rPr>
-          <w:rFonts w:asciiTheme="minorHAnsi" w:hAnsiTheme="minorHAnsi" w:cstheme="minorHAnsi"/>
-        </w:rPr>
-      </w:pPr>
-      <w:r>
-        <w:rPr>
-          <w:rFonts w:asciiTheme="minorHAnsi" w:hAnsiTheme="minorHAnsi" w:cstheme="minorHAnsi"/>
+          <w:strike/>
+        </w:rPr>
+      </w:pPr>
+      <w:r>
+        <w:rPr>
+          <w:rFonts w:asciiTheme="minorHAnsi" w:hAnsiTheme="minorHAnsi" w:cstheme="minorHAnsi"/>
+          <w:strike/>
+        </w:rPr>
+        <w:t xml:space="preserve">Copy </w:t>
+      </w:r>
+      <w:proofErr w:type="gramStart"/>
+      <w:r>
+        <w:rPr>
+          <w:rFonts w:asciiTheme="minorHAnsi" w:hAnsiTheme="minorHAnsi" w:cstheme="minorHAnsi"/>
+          <w:strike/>
+        </w:rPr>
+        <w:t>edit</w:t>
+      </w:r>
+      <w:proofErr w:type="gramEnd"/>
+      <w:r>
+        <w:rPr>
+          <w:rFonts w:asciiTheme="minorHAnsi" w:hAnsiTheme="minorHAnsi" w:cstheme="minorHAnsi"/>
+          <w:strike/>
+        </w:rPr>
+        <w:t xml:space="preserve"> – 2nd paragraph, change:</w:t>
+      </w:r>
+    </w:p>
+    <w:p>
+      <w:pPr>
+        <w:rPr>
+          <w:rFonts w:asciiTheme="minorHAnsi" w:hAnsiTheme="minorHAnsi" w:cstheme="minorHAnsi"/>
+          <w:strike/>
+        </w:rPr>
+      </w:pPr>
+      <w:r>
+        <w:rPr>
+          <w:rFonts w:asciiTheme="minorHAnsi" w:hAnsiTheme="minorHAnsi" w:cstheme="minorHAnsi"/>
+          <w:strike/>
           <w:color w:val="000000"/>
           <w:shd w:val="clear" w:color="auto" w:fill="FFFFFF"/>
         </w:rPr>
@@ -1214,13 +1199,15 @@
       <w:pPr>
         <w:rPr>
           <w:rFonts w:asciiTheme="minorHAnsi" w:hAnsiTheme="minorHAnsi" w:cstheme="minorHAnsi"/>
-          <w:color w:val="000000"/>
-          <w:shd w:val="clear" w:color="auto" w:fill="FFFFFF"/>
-        </w:rPr>
-      </w:pPr>
-      <w:r>
-        <w:rPr>
-          <w:rFonts w:asciiTheme="minorHAnsi" w:hAnsiTheme="minorHAnsi" w:cstheme="minorHAnsi"/>
+          <w:strike/>
+          <w:color w:val="000000"/>
+          <w:shd w:val="clear" w:color="auto" w:fill="FFFFFF"/>
+        </w:rPr>
+      </w:pPr>
+      <w:r>
+        <w:rPr>
+          <w:rFonts w:asciiTheme="minorHAnsi" w:hAnsiTheme="minorHAnsi" w:cstheme="minorHAnsi"/>
+          <w:strike/>
           <w:color w:val="000000"/>
           <w:shd w:val="clear" w:color="auto" w:fill="FFFFFF"/>
         </w:rPr>
@@ -1231,13 +1218,15 @@
       <w:pPr>
         <w:rPr>
           <w:rFonts w:asciiTheme="minorHAnsi" w:hAnsiTheme="minorHAnsi" w:cstheme="minorHAnsi"/>
-          <w:color w:val="000000"/>
-          <w:shd w:val="clear" w:color="auto" w:fill="FFFFFF"/>
-        </w:rPr>
-      </w:pPr>
-      <w:r>
-        <w:rPr>
-          <w:rFonts w:asciiTheme="minorHAnsi" w:hAnsiTheme="minorHAnsi" w:cstheme="minorHAnsi"/>
+          <w:strike/>
+          <w:color w:val="000000"/>
+          <w:shd w:val="clear" w:color="auto" w:fill="FFFFFF"/>
+        </w:rPr>
+      </w:pPr>
+      <w:r>
+        <w:rPr>
+          <w:rFonts w:asciiTheme="minorHAnsi" w:hAnsiTheme="minorHAnsi" w:cstheme="minorHAnsi"/>
+          <w:strike/>
           <w:color w:val="000000"/>
           <w:shd w:val="clear" w:color="auto" w:fill="FFFFFF"/>
         </w:rPr>
@@ -1271,17 +1260,7 @@
           <w:color w:val="000000"/>
           <w:shd w:val="clear" w:color="auto" w:fill="FFFFFF"/>
         </w:rPr>
-        <w:t>E</w:t>
-      </w:r>
-      <w:r>
-        <w:rPr>
-          <w:rFonts w:asciiTheme="minorHAnsi" w:hAnsiTheme="minorHAnsi" w:cstheme="minorHAnsi"/>
-          <w:b/>
-          <w:bCs/>
-          <w:color w:val="000000"/>
-          <w:shd w:val="clear" w:color="auto" w:fill="FFFFFF"/>
-        </w:rPr>
-        <w:t>8(4)</w:t>
+        <w:t>E8(4)</w:t>
       </w:r>
     </w:p>
     <w:p>
@@ -1348,24 +1327,44 @@
       <w:pPr>
         <w:rPr>
           <w:rFonts w:asciiTheme="minorHAnsi" w:hAnsiTheme="minorHAnsi" w:cstheme="minorHAnsi"/>
-        </w:rPr>
-      </w:pPr>
-      <w:r>
-        <w:rPr>
-          <w:rFonts w:asciiTheme="minorHAnsi" w:hAnsiTheme="minorHAnsi" w:cstheme="minorHAnsi"/>
-        </w:rPr>
-        <w:t>Copy edit – 2nd paragraph, change:</w:t>
-      </w:r>
-    </w:p>
-    <w:p>
-      <w:pPr>
-        <w:rPr>
-          <w:rFonts w:asciiTheme="minorHAnsi" w:hAnsiTheme="minorHAnsi" w:cstheme="minorHAnsi"/>
-        </w:rPr>
-      </w:pPr>
-      <w:r>
-        <w:rPr>
-          <w:rFonts w:asciiTheme="minorHAnsi" w:hAnsiTheme="minorHAnsi" w:cstheme="minorHAnsi"/>
+          <w:strike/>
+        </w:rPr>
+      </w:pPr>
+      <w:r>
+        <w:rPr>
+          <w:rFonts w:asciiTheme="minorHAnsi" w:hAnsiTheme="minorHAnsi" w:cstheme="minorHAnsi"/>
+          <w:strike/>
+        </w:rPr>
+        <w:t xml:space="preserve">Copy </w:t>
+      </w:r>
+      <w:proofErr w:type="gramStart"/>
+      <w:r>
+        <w:rPr>
+          <w:rFonts w:asciiTheme="minorHAnsi" w:hAnsiTheme="minorHAnsi" w:cstheme="minorHAnsi"/>
+          <w:strike/>
+        </w:rPr>
+        <w:t>edit</w:t>
+      </w:r>
+      <w:proofErr w:type="gramEnd"/>
+      <w:r>
+        <w:rPr>
+          <w:rFonts w:asciiTheme="minorHAnsi" w:hAnsiTheme="minorHAnsi" w:cstheme="minorHAnsi"/>
+          <w:strike/>
+        </w:rPr>
+        <w:t xml:space="preserve"> – 2nd paragraph, change:</w:t>
+      </w:r>
+    </w:p>
+    <w:p>
+      <w:pPr>
+        <w:rPr>
+          <w:rFonts w:asciiTheme="minorHAnsi" w:hAnsiTheme="minorHAnsi" w:cstheme="minorHAnsi"/>
+          <w:strike/>
+        </w:rPr>
+      </w:pPr>
+      <w:r>
+        <w:rPr>
+          <w:rFonts w:asciiTheme="minorHAnsi" w:hAnsiTheme="minorHAnsi" w:cstheme="minorHAnsi"/>
+          <w:strike/>
           <w:color w:val="000000"/>
           <w:shd w:val="clear" w:color="auto" w:fill="FFFFFF"/>
         </w:rPr>
@@ -1375,6 +1374,7 @@
         <w:rPr>
           <w:rStyle w:val="apos"/>
           <w:rFonts w:asciiTheme="minorHAnsi" w:hAnsiTheme="minorHAnsi" w:cstheme="minorHAnsi"/>
+          <w:strike/>
           <w:color w:val="000000"/>
           <w:shd w:val="clear" w:color="auto" w:fill="FFFFFF"/>
         </w:rPr>
@@ -1383,6 +1383,7 @@
       <w:r>
         <w:rPr>
           <w:rFonts w:asciiTheme="minorHAnsi" w:hAnsiTheme="minorHAnsi" w:cstheme="minorHAnsi"/>
+          <w:strike/>
           <w:color w:val="000000"/>
           <w:shd w:val="clear" w:color="auto" w:fill="FFFFFF"/>
         </w:rPr>
@@ -1393,13 +1394,15 @@
       <w:pPr>
         <w:rPr>
           <w:rFonts w:asciiTheme="minorHAnsi" w:hAnsiTheme="minorHAnsi" w:cstheme="minorHAnsi"/>
-          <w:color w:val="000000"/>
-          <w:shd w:val="clear" w:color="auto" w:fill="FFFFFF"/>
-        </w:rPr>
-      </w:pPr>
-      <w:r>
-        <w:rPr>
-          <w:rFonts w:asciiTheme="minorHAnsi" w:hAnsiTheme="minorHAnsi" w:cstheme="minorHAnsi"/>
+          <w:strike/>
+          <w:color w:val="000000"/>
+          <w:shd w:val="clear" w:color="auto" w:fill="FFFFFF"/>
+        </w:rPr>
+      </w:pPr>
+      <w:r>
+        <w:rPr>
+          <w:rFonts w:asciiTheme="minorHAnsi" w:hAnsiTheme="minorHAnsi" w:cstheme="minorHAnsi"/>
+          <w:strike/>
           <w:color w:val="000000"/>
           <w:shd w:val="clear" w:color="auto" w:fill="FFFFFF"/>
         </w:rPr>
@@ -1410,13 +1413,15 @@
       <w:pPr>
         <w:rPr>
           <w:rFonts w:asciiTheme="minorHAnsi" w:hAnsiTheme="minorHAnsi" w:cstheme="minorHAnsi"/>
-          <w:color w:val="000000"/>
-          <w:shd w:val="clear" w:color="auto" w:fill="FFFFFF"/>
-        </w:rPr>
-      </w:pPr>
-      <w:r>
-        <w:rPr>
-          <w:rFonts w:asciiTheme="minorHAnsi" w:hAnsiTheme="minorHAnsi" w:cstheme="minorHAnsi"/>
+          <w:strike/>
+          <w:color w:val="000000"/>
+          <w:shd w:val="clear" w:color="auto" w:fill="FFFFFF"/>
+        </w:rPr>
+      </w:pPr>
+      <w:r>
+        <w:rPr>
+          <w:rFonts w:asciiTheme="minorHAnsi" w:hAnsiTheme="minorHAnsi" w:cstheme="minorHAnsi"/>
+          <w:strike/>
           <w:color w:val="000000"/>
           <w:shd w:val="clear" w:color="auto" w:fill="FFFFFF"/>
         </w:rPr>
@@ -1426,6 +1431,7 @@
         <w:rPr>
           <w:rStyle w:val="apos"/>
           <w:rFonts w:asciiTheme="minorHAnsi" w:hAnsiTheme="minorHAnsi" w:cstheme="minorHAnsi"/>
+          <w:strike/>
           <w:color w:val="000000"/>
           <w:shd w:val="clear" w:color="auto" w:fill="FFFFFF"/>
         </w:rPr>
@@ -1434,6 +1440,7 @@
       <w:r>
         <w:rPr>
           <w:rFonts w:asciiTheme="minorHAnsi" w:hAnsiTheme="minorHAnsi" w:cstheme="minorHAnsi"/>
+          <w:strike/>
           <w:color w:val="000000"/>
           <w:shd w:val="clear" w:color="auto" w:fill="FFFFFF"/>
         </w:rPr>
@@ -1463,15 +1470,7 @@
           <w:b/>
           <w:bCs/>
         </w:rPr>
-        <w:t>E</w:t>
-      </w:r>
-      <w:r>
-        <w:rPr>
-          <w:rFonts w:asciiTheme="minorHAnsi" w:hAnsiTheme="minorHAnsi" w:cstheme="minorHAnsi"/>
-          <w:b/>
-          <w:bCs/>
-        </w:rPr>
-        <w:t>9(1)</w:t>
+        <w:t>E9(1)</w:t>
       </w:r>
     </w:p>
     <w:p>
@@ -1566,15 +1565,7 @@
           <w:b/>
           <w:bCs/>
         </w:rPr>
-        <w:t>E</w:t>
-      </w:r>
-      <w:r>
-        <w:rPr>
-          <w:rFonts w:asciiTheme="minorHAnsi" w:hAnsiTheme="minorHAnsi" w:cstheme="minorHAnsi"/>
-          <w:b/>
-          <w:bCs/>
-        </w:rPr>
-        <w:t>10(2)</w:t>
+        <w:t>E10(2)</w:t>
       </w:r>
     </w:p>
     <w:p>
@@ -1618,6 +1609,7 @@
           <w:rFonts w:asciiTheme="minorHAnsi" w:hAnsiTheme="minorHAnsi" w:cstheme="minorHAnsi"/>
           <w:highlight w:val="green"/>
         </w:rPr>
+        <w:lastRenderedPageBreak/>
         <w:t xml:space="preserve">Still can’t get the links to work (in terms of opening the </w:t>
       </w:r>
       <w:proofErr w:type="gramStart"/>
@@ -1641,17 +1633,36 @@
       <w:pPr>
         <w:rPr>
           <w:rFonts w:asciiTheme="minorHAnsi" w:hAnsiTheme="minorHAnsi" w:cstheme="minorHAnsi"/>
-        </w:rPr>
-      </w:pPr>
-      <w:r>
-        <w:rPr>
-          <w:rFonts w:asciiTheme="minorHAnsi" w:hAnsiTheme="minorHAnsi" w:cstheme="minorHAnsi"/>
-        </w:rPr>
-        <w:t>Copy edit - 3</w:t>
-      </w:r>
-      <w:r>
-        <w:rPr>
-          <w:rFonts w:asciiTheme="minorHAnsi" w:hAnsiTheme="minorHAnsi" w:cstheme="minorHAnsi"/>
+          <w:strike/>
+        </w:rPr>
+      </w:pPr>
+      <w:r>
+        <w:rPr>
+          <w:rFonts w:asciiTheme="minorHAnsi" w:hAnsiTheme="minorHAnsi" w:cstheme="minorHAnsi"/>
+          <w:strike/>
+        </w:rPr>
+        <w:t xml:space="preserve">Copy </w:t>
+      </w:r>
+      <w:proofErr w:type="gramStart"/>
+      <w:r>
+        <w:rPr>
+          <w:rFonts w:asciiTheme="minorHAnsi" w:hAnsiTheme="minorHAnsi" w:cstheme="minorHAnsi"/>
+          <w:strike/>
+        </w:rPr>
+        <w:t>edit</w:t>
+      </w:r>
+      <w:proofErr w:type="gramEnd"/>
+      <w:r>
+        <w:rPr>
+          <w:rFonts w:asciiTheme="minorHAnsi" w:hAnsiTheme="minorHAnsi" w:cstheme="minorHAnsi"/>
+          <w:strike/>
+        </w:rPr>
+        <w:t xml:space="preserve"> - 3</w:t>
+      </w:r>
+      <w:r>
+        <w:rPr>
+          <w:rFonts w:asciiTheme="minorHAnsi" w:hAnsiTheme="minorHAnsi" w:cstheme="minorHAnsi"/>
+          <w:strike/>
           <w:vertAlign w:val="superscript"/>
         </w:rPr>
         <w:t>rd</w:t>
@@ -1659,6 +1670,7 @@
       <w:r>
         <w:rPr>
           <w:rFonts w:asciiTheme="minorHAnsi" w:hAnsiTheme="minorHAnsi" w:cstheme="minorHAnsi"/>
+          <w:strike/>
         </w:rPr>
         <w:t xml:space="preserve"> paragraph, change:</w:t>
       </w:r>
@@ -1667,19 +1679,22 @@
       <w:pPr>
         <w:rPr>
           <w:rFonts w:asciiTheme="minorHAnsi" w:hAnsiTheme="minorHAnsi" w:cstheme="minorHAnsi"/>
-          <w:color w:val="000000"/>
-          <w:shd w:val="clear" w:color="auto" w:fill="FFFFFF"/>
-        </w:rPr>
-      </w:pPr>
-      <w:r>
-        <w:rPr>
-          <w:rFonts w:asciiTheme="minorHAnsi" w:hAnsiTheme="minorHAnsi" w:cstheme="minorHAnsi"/>
+          <w:strike/>
+          <w:color w:val="000000"/>
+          <w:shd w:val="clear" w:color="auto" w:fill="FFFFFF"/>
+        </w:rPr>
+      </w:pPr>
+      <w:r>
+        <w:rPr>
+          <w:rFonts w:asciiTheme="minorHAnsi" w:hAnsiTheme="minorHAnsi" w:cstheme="minorHAnsi"/>
+          <w:strike/>
         </w:rPr>
         <w:t>“</w:t>
       </w:r>
       <w:r>
         <w:rPr>
           <w:rFonts w:asciiTheme="minorHAnsi" w:hAnsiTheme="minorHAnsi" w:cstheme="minorHAnsi"/>
+          <w:strike/>
           <w:color w:val="000000"/>
           <w:shd w:val="clear" w:color="auto" w:fill="FFFFFF"/>
         </w:rPr>
@@ -1690,13 +1705,15 @@
       <w:pPr>
         <w:rPr>
           <w:rFonts w:asciiTheme="minorHAnsi" w:hAnsiTheme="minorHAnsi" w:cstheme="minorHAnsi"/>
-          <w:color w:val="000000"/>
-          <w:shd w:val="clear" w:color="auto" w:fill="FFFFFF"/>
-        </w:rPr>
-      </w:pPr>
-      <w:r>
-        <w:rPr>
-          <w:rFonts w:asciiTheme="minorHAnsi" w:hAnsiTheme="minorHAnsi" w:cstheme="minorHAnsi"/>
+          <w:strike/>
+          <w:color w:val="000000"/>
+          <w:shd w:val="clear" w:color="auto" w:fill="FFFFFF"/>
+        </w:rPr>
+      </w:pPr>
+      <w:r>
+        <w:rPr>
+          <w:rFonts w:asciiTheme="minorHAnsi" w:hAnsiTheme="minorHAnsi" w:cstheme="minorHAnsi"/>
+          <w:strike/>
           <w:color w:val="000000"/>
           <w:shd w:val="clear" w:color="auto" w:fill="FFFFFF"/>
         </w:rPr>
@@ -1707,13 +1724,15 @@
       <w:pPr>
         <w:rPr>
           <w:rFonts w:asciiTheme="minorHAnsi" w:hAnsiTheme="minorHAnsi" w:cstheme="minorHAnsi"/>
-          <w:color w:val="000000"/>
-          <w:shd w:val="clear" w:color="auto" w:fill="FFFFFF"/>
-        </w:rPr>
-      </w:pPr>
-      <w:r>
-        <w:rPr>
-          <w:rFonts w:asciiTheme="minorHAnsi" w:hAnsiTheme="minorHAnsi" w:cstheme="minorHAnsi"/>
+          <w:strike/>
+          <w:color w:val="000000"/>
+          <w:shd w:val="clear" w:color="auto" w:fill="FFFFFF"/>
+        </w:rPr>
+      </w:pPr>
+      <w:r>
+        <w:rPr>
+          <w:rFonts w:asciiTheme="minorHAnsi" w:hAnsiTheme="minorHAnsi" w:cstheme="minorHAnsi"/>
+          <w:strike/>
           <w:color w:val="000000"/>
           <w:shd w:val="clear" w:color="auto" w:fill="FFFFFF"/>
         </w:rPr>
@@ -1754,27 +1773,7 @@
           <w:color w:val="000000"/>
           <w:shd w:val="clear" w:color="auto" w:fill="FFFFFF"/>
         </w:rPr>
-        <w:t>E</w:t>
-      </w:r>
-      <w:r>
-        <w:rPr>
-          <w:rFonts w:asciiTheme="minorHAnsi" w:hAnsiTheme="minorHAnsi" w:cstheme="minorHAnsi"/>
-          <w:b/>
-          <w:bCs/>
-          <w:color w:val="000000"/>
-          <w:shd w:val="clear" w:color="auto" w:fill="FFFFFF"/>
-        </w:rPr>
-        <w:t>11</w:t>
-      </w:r>
-      <w:r>
-        <w:rPr>
-          <w:rFonts w:asciiTheme="minorHAnsi" w:hAnsiTheme="minorHAnsi" w:cstheme="minorHAnsi"/>
-          <w:b/>
-          <w:bCs/>
-          <w:color w:val="000000"/>
-          <w:shd w:val="clear" w:color="auto" w:fill="FFFFFF"/>
-        </w:rPr>
-        <w:t>(3)</w:t>
+        <w:t>E11(3)</w:t>
       </w:r>
     </w:p>
     <w:p>
@@ -1854,24 +1853,44 @@
       <w:pPr>
         <w:rPr>
           <w:rFonts w:asciiTheme="minorHAnsi" w:hAnsiTheme="minorHAnsi" w:cstheme="minorHAnsi"/>
-        </w:rPr>
-      </w:pPr>
-      <w:r>
-        <w:rPr>
-          <w:rFonts w:asciiTheme="minorHAnsi" w:hAnsiTheme="minorHAnsi" w:cstheme="minorHAnsi"/>
-        </w:rPr>
-        <w:t>Copy edit – 2nd paragraph, change:</w:t>
-      </w:r>
-    </w:p>
-    <w:p>
-      <w:pPr>
-        <w:rPr>
-          <w:rFonts w:asciiTheme="minorHAnsi" w:hAnsiTheme="minorHAnsi" w:cstheme="minorHAnsi"/>
-        </w:rPr>
-      </w:pPr>
-      <w:r>
-        <w:rPr>
-          <w:rFonts w:asciiTheme="minorHAnsi" w:hAnsiTheme="minorHAnsi" w:cstheme="minorHAnsi"/>
+          <w:strike/>
+        </w:rPr>
+      </w:pPr>
+      <w:r>
+        <w:rPr>
+          <w:rFonts w:asciiTheme="minorHAnsi" w:hAnsiTheme="minorHAnsi" w:cstheme="minorHAnsi"/>
+          <w:strike/>
+        </w:rPr>
+        <w:t xml:space="preserve">Copy </w:t>
+      </w:r>
+      <w:proofErr w:type="gramStart"/>
+      <w:r>
+        <w:rPr>
+          <w:rFonts w:asciiTheme="minorHAnsi" w:hAnsiTheme="minorHAnsi" w:cstheme="minorHAnsi"/>
+          <w:strike/>
+        </w:rPr>
+        <w:t>edit</w:t>
+      </w:r>
+      <w:proofErr w:type="gramEnd"/>
+      <w:r>
+        <w:rPr>
+          <w:rFonts w:asciiTheme="minorHAnsi" w:hAnsiTheme="minorHAnsi" w:cstheme="minorHAnsi"/>
+          <w:strike/>
+        </w:rPr>
+        <w:t xml:space="preserve"> – 2nd paragraph, change:</w:t>
+      </w:r>
+    </w:p>
+    <w:p>
+      <w:pPr>
+        <w:rPr>
+          <w:rFonts w:asciiTheme="minorHAnsi" w:hAnsiTheme="minorHAnsi" w:cstheme="minorHAnsi"/>
+          <w:strike/>
+        </w:rPr>
+      </w:pPr>
+      <w:r>
+        <w:rPr>
+          <w:rFonts w:asciiTheme="minorHAnsi" w:hAnsiTheme="minorHAnsi" w:cstheme="minorHAnsi"/>
+          <w:strike/>
           <w:color w:val="000000"/>
           <w:shd w:val="clear" w:color="auto" w:fill="FFFFFF"/>
         </w:rPr>
@@ -1882,13 +1901,15 @@
       <w:pPr>
         <w:rPr>
           <w:rFonts w:asciiTheme="minorHAnsi" w:hAnsiTheme="minorHAnsi" w:cstheme="minorHAnsi"/>
-          <w:color w:val="000000"/>
-          <w:shd w:val="clear" w:color="auto" w:fill="FFFFFF"/>
-        </w:rPr>
-      </w:pPr>
-      <w:r>
-        <w:rPr>
-          <w:rFonts w:asciiTheme="minorHAnsi" w:hAnsiTheme="minorHAnsi" w:cstheme="minorHAnsi"/>
+          <w:strike/>
+          <w:color w:val="000000"/>
+          <w:shd w:val="clear" w:color="auto" w:fill="FFFFFF"/>
+        </w:rPr>
+      </w:pPr>
+      <w:r>
+        <w:rPr>
+          <w:rFonts w:asciiTheme="minorHAnsi" w:hAnsiTheme="minorHAnsi" w:cstheme="minorHAnsi"/>
+          <w:strike/>
           <w:color w:val="000000"/>
           <w:shd w:val="clear" w:color="auto" w:fill="FFFFFF"/>
         </w:rPr>
@@ -1899,13 +1920,15 @@
       <w:pPr>
         <w:rPr>
           <w:rFonts w:asciiTheme="minorHAnsi" w:hAnsiTheme="minorHAnsi" w:cstheme="minorHAnsi"/>
-          <w:color w:val="000000"/>
-          <w:shd w:val="clear" w:color="auto" w:fill="FFFFFF"/>
-        </w:rPr>
-      </w:pPr>
-      <w:r>
-        <w:rPr>
-          <w:rFonts w:asciiTheme="minorHAnsi" w:hAnsiTheme="minorHAnsi" w:cstheme="minorHAnsi"/>
+          <w:strike/>
+          <w:color w:val="000000"/>
+          <w:shd w:val="clear" w:color="auto" w:fill="FFFFFF"/>
+        </w:rPr>
+      </w:pPr>
+      <w:r>
+        <w:rPr>
+          <w:rFonts w:asciiTheme="minorHAnsi" w:hAnsiTheme="minorHAnsi" w:cstheme="minorHAnsi"/>
+          <w:strike/>
           <w:color w:val="000000"/>
           <w:shd w:val="clear" w:color="auto" w:fill="FFFFFF"/>
         </w:rPr>
@@ -1939,27 +1962,7 @@
           <w:color w:val="000000"/>
           <w:shd w:val="clear" w:color="auto" w:fill="FFFFFF"/>
         </w:rPr>
-        <w:t>E</w:t>
-      </w:r>
-      <w:r>
-        <w:rPr>
-          <w:rFonts w:asciiTheme="minorHAnsi" w:hAnsiTheme="minorHAnsi" w:cstheme="minorHAnsi"/>
-          <w:b/>
-          <w:bCs/>
-          <w:color w:val="000000"/>
-          <w:shd w:val="clear" w:color="auto" w:fill="FFFFFF"/>
-        </w:rPr>
-        <w:t>12</w:t>
-      </w:r>
-      <w:r>
-        <w:rPr>
-          <w:rFonts w:asciiTheme="minorHAnsi" w:hAnsiTheme="minorHAnsi" w:cstheme="minorHAnsi"/>
-          <w:b/>
-          <w:bCs/>
-          <w:color w:val="000000"/>
-          <w:shd w:val="clear" w:color="auto" w:fill="FFFFFF"/>
-        </w:rPr>
-        <w:t>(4)</w:t>
+        <w:t>E12(4)</w:t>
       </w:r>
     </w:p>
     <w:p>
@@ -2026,24 +2029,44 @@
       <w:pPr>
         <w:rPr>
           <w:rFonts w:asciiTheme="minorHAnsi" w:hAnsiTheme="minorHAnsi" w:cstheme="minorHAnsi"/>
-        </w:rPr>
-      </w:pPr>
-      <w:r>
-        <w:rPr>
-          <w:rFonts w:asciiTheme="minorHAnsi" w:hAnsiTheme="minorHAnsi" w:cstheme="minorHAnsi"/>
-        </w:rPr>
-        <w:t>Copy edit – 2nd paragraph, change:</w:t>
-      </w:r>
-    </w:p>
-    <w:p>
-      <w:pPr>
-        <w:rPr>
-          <w:rFonts w:asciiTheme="minorHAnsi" w:hAnsiTheme="minorHAnsi" w:cstheme="minorHAnsi"/>
-        </w:rPr>
-      </w:pPr>
-      <w:r>
-        <w:rPr>
-          <w:rFonts w:asciiTheme="minorHAnsi" w:hAnsiTheme="minorHAnsi" w:cstheme="minorHAnsi"/>
+          <w:strike/>
+        </w:rPr>
+      </w:pPr>
+      <w:r>
+        <w:rPr>
+          <w:rFonts w:asciiTheme="minorHAnsi" w:hAnsiTheme="minorHAnsi" w:cstheme="minorHAnsi"/>
+          <w:strike/>
+        </w:rPr>
+        <w:t xml:space="preserve">Copy </w:t>
+      </w:r>
+      <w:proofErr w:type="gramStart"/>
+      <w:r>
+        <w:rPr>
+          <w:rFonts w:asciiTheme="minorHAnsi" w:hAnsiTheme="minorHAnsi" w:cstheme="minorHAnsi"/>
+          <w:strike/>
+        </w:rPr>
+        <w:t>edit</w:t>
+      </w:r>
+      <w:proofErr w:type="gramEnd"/>
+      <w:r>
+        <w:rPr>
+          <w:rFonts w:asciiTheme="minorHAnsi" w:hAnsiTheme="minorHAnsi" w:cstheme="minorHAnsi"/>
+          <w:strike/>
+        </w:rPr>
+        <w:t xml:space="preserve"> – 2nd paragraph, change:</w:t>
+      </w:r>
+    </w:p>
+    <w:p>
+      <w:pPr>
+        <w:rPr>
+          <w:rFonts w:asciiTheme="minorHAnsi" w:hAnsiTheme="minorHAnsi" w:cstheme="minorHAnsi"/>
+          <w:strike/>
+        </w:rPr>
+      </w:pPr>
+      <w:r>
+        <w:rPr>
+          <w:rFonts w:asciiTheme="minorHAnsi" w:hAnsiTheme="minorHAnsi" w:cstheme="minorHAnsi"/>
+          <w:strike/>
           <w:color w:val="000000"/>
           <w:shd w:val="clear" w:color="auto" w:fill="FFFFFF"/>
         </w:rPr>
@@ -2053,6 +2076,7 @@
         <w:rPr>
           <w:rStyle w:val="apos"/>
           <w:rFonts w:asciiTheme="minorHAnsi" w:hAnsiTheme="minorHAnsi" w:cstheme="minorHAnsi"/>
+          <w:strike/>
           <w:color w:val="000000"/>
           <w:shd w:val="clear" w:color="auto" w:fill="FFFFFF"/>
         </w:rPr>
@@ -2061,6 +2085,7 @@
       <w:r>
         <w:rPr>
           <w:rFonts w:asciiTheme="minorHAnsi" w:hAnsiTheme="minorHAnsi" w:cstheme="minorHAnsi"/>
+          <w:strike/>
           <w:color w:val="000000"/>
           <w:shd w:val="clear" w:color="auto" w:fill="FFFFFF"/>
         </w:rPr>
@@ -2071,13 +2096,15 @@
       <w:pPr>
         <w:rPr>
           <w:rFonts w:asciiTheme="minorHAnsi" w:hAnsiTheme="minorHAnsi" w:cstheme="minorHAnsi"/>
-          <w:color w:val="000000"/>
-          <w:shd w:val="clear" w:color="auto" w:fill="FFFFFF"/>
-        </w:rPr>
-      </w:pPr>
-      <w:r>
-        <w:rPr>
-          <w:rFonts w:asciiTheme="minorHAnsi" w:hAnsiTheme="minorHAnsi" w:cstheme="minorHAnsi"/>
+          <w:strike/>
+          <w:color w:val="000000"/>
+          <w:shd w:val="clear" w:color="auto" w:fill="FFFFFF"/>
+        </w:rPr>
+      </w:pPr>
+      <w:r>
+        <w:rPr>
+          <w:rFonts w:asciiTheme="minorHAnsi" w:hAnsiTheme="minorHAnsi" w:cstheme="minorHAnsi"/>
+          <w:strike/>
           <w:color w:val="000000"/>
           <w:shd w:val="clear" w:color="auto" w:fill="FFFFFF"/>
         </w:rPr>
@@ -2088,13 +2115,15 @@
       <w:pPr>
         <w:rPr>
           <w:rFonts w:asciiTheme="minorHAnsi" w:hAnsiTheme="minorHAnsi" w:cstheme="minorHAnsi"/>
-          <w:color w:val="000000"/>
-          <w:shd w:val="clear" w:color="auto" w:fill="FFFFFF"/>
-        </w:rPr>
-      </w:pPr>
-      <w:r>
-        <w:rPr>
-          <w:rFonts w:asciiTheme="minorHAnsi" w:hAnsiTheme="minorHAnsi" w:cstheme="minorHAnsi"/>
+          <w:strike/>
+          <w:color w:val="000000"/>
+          <w:shd w:val="clear" w:color="auto" w:fill="FFFFFF"/>
+        </w:rPr>
+      </w:pPr>
+      <w:r>
+        <w:rPr>
+          <w:rFonts w:asciiTheme="minorHAnsi" w:hAnsiTheme="minorHAnsi" w:cstheme="minorHAnsi"/>
+          <w:strike/>
           <w:color w:val="000000"/>
           <w:shd w:val="clear" w:color="auto" w:fill="FFFFFF"/>
         </w:rPr>
@@ -2104,6 +2133,7 @@
         <w:rPr>
           <w:rStyle w:val="apos"/>
           <w:rFonts w:asciiTheme="minorHAnsi" w:hAnsiTheme="minorHAnsi" w:cstheme="minorHAnsi"/>
+          <w:strike/>
           <w:color w:val="000000"/>
           <w:shd w:val="clear" w:color="auto" w:fill="FFFFFF"/>
         </w:rPr>
@@ -2112,11 +2142,30 @@
       <w:r>
         <w:rPr>
           <w:rFonts w:asciiTheme="minorHAnsi" w:hAnsiTheme="minorHAnsi" w:cstheme="minorHAnsi"/>
+          <w:strike/>
           <w:color w:val="000000"/>
           <w:shd w:val="clear" w:color="auto" w:fill="FFFFFF"/>
         </w:rPr>
         <w:t>ve got in-person info sessions and tours set up for you. Virtual options, too.”</w:t>
       </w:r>
+    </w:p>
+    <w:p>
+      <w:pPr>
+        <w:rPr>
+          <w:rFonts w:asciiTheme="minorHAnsi" w:hAnsiTheme="minorHAnsi" w:cstheme="minorHAnsi"/>
+          <w:color w:val="000000"/>
+          <w:shd w:val="clear" w:color="auto" w:fill="FFFFFF"/>
+        </w:rPr>
+      </w:pPr>
+    </w:p>
+    <w:p>
+      <w:pPr>
+        <w:rPr>
+          <w:rFonts w:asciiTheme="minorHAnsi" w:hAnsiTheme="minorHAnsi" w:cstheme="minorHAnsi"/>
+          <w:color w:val="000000"/>
+          <w:shd w:val="clear" w:color="auto" w:fill="FFFFFF"/>
+        </w:rPr>
+      </w:pPr>
     </w:p>
     <w:p>
       <w:pPr>
@@ -2374,6 +2423,7 @@
           <w:color w:val="000000"/>
           <w:shd w:val="clear" w:color="auto" w:fill="FFFFFF"/>
         </w:rPr>
+        <w:lastRenderedPageBreak/>
         <w:t>“</w:t>
       </w:r>
     </w:p>
@@ -2412,68 +2462,28 @@
           <w:szCs w:val="26"/>
           <w:shd w:val="clear" w:color="auto" w:fill="FFFFFF"/>
         </w:rPr>
-        <w:t>“</w:t>
-      </w:r>
-      <w:r>
-        <w:rPr>
+        <w:t>“We</w:t>
+      </w:r>
+      <w:r>
+        <w:rPr>
+          <w:rStyle w:val="apos"/>
           <w:rFonts w:asciiTheme="minorHAnsi" w:hAnsiTheme="minorHAnsi" w:cstheme="minorHAnsi"/>
           <w:color w:val="000000"/>
           <w:sz w:val="26"/>
           <w:szCs w:val="26"/>
           <w:shd w:val="clear" w:color="auto" w:fill="FFFFFF"/>
         </w:rPr>
-        <w:t>We</w:t>
-      </w:r>
-      <w:r>
-        <w:rPr>
-          <w:rStyle w:val="apos"/>
+        <w:t>’</w:t>
+      </w:r>
+      <w:r>
+        <w:rPr>
           <w:rFonts w:asciiTheme="minorHAnsi" w:hAnsiTheme="minorHAnsi" w:cstheme="minorHAnsi"/>
           <w:color w:val="000000"/>
           <w:sz w:val="26"/>
           <w:szCs w:val="26"/>
           <w:shd w:val="clear" w:color="auto" w:fill="FFFFFF"/>
         </w:rPr>
-        <w:t>’</w:t>
-      </w:r>
-      <w:r>
-        <w:rPr>
-          <w:rFonts w:asciiTheme="minorHAnsi" w:hAnsiTheme="minorHAnsi" w:cstheme="minorHAnsi"/>
-          <w:color w:val="000000"/>
-          <w:sz w:val="26"/>
-          <w:szCs w:val="26"/>
-          <w:shd w:val="clear" w:color="auto" w:fill="FFFFFF"/>
-        </w:rPr>
-        <w:t>ve got in-person</w:t>
-      </w:r>
-      <w:r>
-        <w:rPr>
-          <w:rFonts w:asciiTheme="minorHAnsi" w:hAnsiTheme="minorHAnsi" w:cstheme="minorHAnsi"/>
-          <w:color w:val="000000"/>
-          <w:sz w:val="26"/>
-          <w:szCs w:val="26"/>
-          <w:shd w:val="clear" w:color="auto" w:fill="FFFFFF"/>
-        </w:rPr>
-        <w:t xml:space="preserve"> and virtual</w:t>
-      </w:r>
-      <w:r>
-        <w:rPr>
-          <w:rFonts w:asciiTheme="minorHAnsi" w:hAnsiTheme="minorHAnsi" w:cstheme="minorHAnsi"/>
-          <w:color w:val="000000"/>
-          <w:sz w:val="26"/>
-          <w:szCs w:val="26"/>
-          <w:shd w:val="clear" w:color="auto" w:fill="FFFFFF"/>
-        </w:rPr>
-        <w:t xml:space="preserve"> information sessions and tours set up for you.</w:t>
-      </w:r>
-      <w:r>
-        <w:rPr>
-          <w:rFonts w:asciiTheme="minorHAnsi" w:hAnsiTheme="minorHAnsi" w:cstheme="minorHAnsi"/>
-          <w:color w:val="000000"/>
-          <w:sz w:val="26"/>
-          <w:szCs w:val="26"/>
-          <w:shd w:val="clear" w:color="auto" w:fill="FFFFFF"/>
-        </w:rPr>
-        <w:t>”</w:t>
+        <w:t>ve got in-person and virtual information sessions and tours set up for you.”</w:t>
       </w:r>
     </w:p>
     <w:p>
@@ -2759,17 +2769,7 @@
           <w:szCs w:val="27"/>
           <w:shd w:val="clear" w:color="auto" w:fill="FFFFFF"/>
         </w:rPr>
-        <w:t>“</w:t>
-      </w:r>
-      <w:r>
-        <w:rPr>
-          <w:rFonts w:ascii="Calibri" w:hAnsi="Calibri" w:cs="Calibri"/>
-          <w:color w:val="4C4C4C"/>
-          <w:sz w:val="27"/>
-          <w:szCs w:val="27"/>
-          <w:shd w:val="clear" w:color="auto" w:fill="FFFFFF"/>
-        </w:rPr>
-        <w:t>Learn a bit from some of our best by watching the </w:t>
+        <w:t>“Learn a bit from some of our best by watching the </w:t>
       </w:r>
       <w:hyperlink r:id="rId21" w:history="1">
         <w:r>
@@ -2792,17 +2792,7 @@
           <w:szCs w:val="27"/>
           <w:shd w:val="clear" w:color="auto" w:fill="FFFFFF"/>
         </w:rPr>
-        <w:t> sample class series.</w:t>
-      </w:r>
-      <w:r>
-        <w:rPr>
-          <w:rFonts w:ascii="Calibri" w:hAnsi="Calibri" w:cs="Calibri"/>
-          <w:color w:val="4C4C4C"/>
-          <w:sz w:val="27"/>
-          <w:szCs w:val="27"/>
-          <w:shd w:val="clear" w:color="auto" w:fill="FFFFFF"/>
-        </w:rPr>
-        <w:t>”</w:t>
+        <w:t> sample class series.”</w:t>
       </w:r>
     </w:p>
     <w:p>
@@ -3046,7 +3036,7 @@
 </file>
 
 <file path=word/styles.xml><?xml version="1.0" encoding="utf-8"?>
-<w:styles xmlns:mc="http://schemas.openxmlformats.org/markup-compatibility/2006" xmlns:r="http://schemas.openxmlformats.org/officeDocument/2006/relationships" xmlns:w="http://schemas.openxmlformats.org/wordprocessingml/2006/main" xmlns:w14="http://schemas.microsoft.com/office/word/2010/wordml" xmlns:w15="http://schemas.microsoft.com/office/word/2012/wordml" xmlns:w16cex="http://schemas.microsoft.com/office/word/2018/wordml/cex" xmlns:w16cid="http://schemas.microsoft.com/office/word/2016/wordml/cid" xmlns:w16="http://schemas.microsoft.com/office/word/2018/wordml" xmlns:w16se="http://schemas.microsoft.com/office/word/2015/wordml/symex" mc:Ignorable="w14 w15 w16se w16cid w16 w16cex">
+<w:styles xmlns:mc="http://schemas.openxmlformats.org/markup-compatibility/2006" xmlns:r="http://schemas.openxmlformats.org/officeDocument/2006/relationships" xmlns:w="http://schemas.openxmlformats.org/wordprocessingml/2006/main" xmlns:w14="http://schemas.microsoft.com/office/word/2010/wordml" xmlns:w15="http://schemas.microsoft.com/office/word/2012/wordml" xmlns:w16cex="http://schemas.microsoft.com/office/word/2018/wordml/cex" xmlns:w16cid="http://schemas.microsoft.com/office/word/2016/wordml/cid" xmlns:w16="http://schemas.microsoft.com/office/word/2018/wordml" xmlns:w16sdtdh="http://schemas.microsoft.com/office/word/2020/wordml/sdtdatahash" xmlns:w16se="http://schemas.microsoft.com/office/word/2015/wordml/symex" mc:Ignorable="w14 w15 w16se w16cid w16 w16cex w16sdtdh">
   <w:docDefaults>
     <w:rPrDefault>
       <w:rPr>

</xml_diff>